<commit_message>
- documentation updated (connectors reference)
</commit_message>
<xml_diff>
--- a/V2/DOC/System_wiring_diagram.docx
+++ b/V2/DOC/System_wiring_diagram.docx
@@ -621,27 +621,14 @@
       <w:r>
         <w:t xml:space="preserve">Figure </w:t>
       </w:r>
-      <w:r>
-        <w:fldChar w:fldCharType="begin"/>
-      </w:r>
-      <w:r>
-        <w:instrText xml:space="preserve"> SEQ Figure \* ARABIC </w:instrText>
-      </w:r>
-      <w:r>
-        <w:fldChar w:fldCharType="separate"/>
-      </w:r>
-      <w:r>
-        <w:rPr>
-          <w:noProof/>
-        </w:rPr>
-        <w:t>1</w:t>
-      </w:r>
-      <w:r>
-        <w:rPr>
-          <w:noProof/>
-        </w:rPr>
-        <w:fldChar w:fldCharType="end"/>
-      </w:r>
+      <w:fldSimple w:instr=" SEQ Figure \* ARABIC ">
+        <w:r>
+          <w:rPr>
+            <w:noProof/>
+          </w:rPr>
+          <w:t>1</w:t>
+        </w:r>
+      </w:fldSimple>
       <w:r>
         <w:t xml:space="preserve">: Control Unit "CU" </w:t>
       </w:r>
@@ -739,27 +726,14 @@
       <w:r>
         <w:t xml:space="preserve">Figure </w:t>
       </w:r>
-      <w:r>
-        <w:fldChar w:fldCharType="begin"/>
-      </w:r>
-      <w:r>
-        <w:instrText xml:space="preserve"> SEQ Figure \* ARABIC </w:instrText>
-      </w:r>
-      <w:r>
-        <w:fldChar w:fldCharType="separate"/>
-      </w:r>
-      <w:r>
-        <w:rPr>
-          <w:noProof/>
-        </w:rPr>
-        <w:t>2</w:t>
-      </w:r>
-      <w:r>
-        <w:rPr>
-          <w:noProof/>
-        </w:rPr>
-        <w:fldChar w:fldCharType="end"/>
-      </w:r>
+      <w:fldSimple w:instr=" SEQ Figure \* ARABIC ">
+        <w:r>
+          <w:rPr>
+            <w:noProof/>
+          </w:rPr>
+          <w:t>2</w:t>
+        </w:r>
+      </w:fldSimple>
       <w:r>
         <w:t>: CU 20-pin header</w:t>
       </w:r>
@@ -862,27 +836,14 @@
       <w:r>
         <w:t xml:space="preserve">Figure </w:t>
       </w:r>
-      <w:r>
-        <w:fldChar w:fldCharType="begin"/>
-      </w:r>
-      <w:r>
-        <w:instrText xml:space="preserve"> SEQ Figure \* ARABIC </w:instrText>
-      </w:r>
-      <w:r>
-        <w:fldChar w:fldCharType="separate"/>
-      </w:r>
-      <w:r>
-        <w:rPr>
-          <w:noProof/>
-        </w:rPr>
-        <w:t>3</w:t>
-      </w:r>
-      <w:r>
-        <w:rPr>
-          <w:noProof/>
-        </w:rPr>
-        <w:fldChar w:fldCharType="end"/>
-      </w:r>
+      <w:fldSimple w:instr=" SEQ Figure \* ARABIC ">
+        <w:r>
+          <w:rPr>
+            <w:noProof/>
+          </w:rPr>
+          <w:t>3</w:t>
+        </w:r>
+      </w:fldSimple>
       <w:r>
         <w:t xml:space="preserve">: </w:t>
       </w:r>
@@ -992,27 +953,14 @@
       <w:r>
         <w:t xml:space="preserve">Figure </w:t>
       </w:r>
-      <w:r>
-        <w:fldChar w:fldCharType="begin"/>
-      </w:r>
-      <w:r>
-        <w:instrText xml:space="preserve"> SEQ Figure \* ARABIC </w:instrText>
-      </w:r>
-      <w:r>
-        <w:fldChar w:fldCharType="separate"/>
-      </w:r>
-      <w:r>
-        <w:rPr>
-          <w:noProof/>
-        </w:rPr>
-        <w:t>4</w:t>
-      </w:r>
-      <w:r>
-        <w:rPr>
-          <w:noProof/>
-        </w:rPr>
-        <w:fldChar w:fldCharType="end"/>
-      </w:r>
+      <w:fldSimple w:instr=" SEQ Figure \* ARABIC ">
+        <w:r>
+          <w:rPr>
+            <w:noProof/>
+          </w:rPr>
+          <w:t>4</w:t>
+        </w:r>
+      </w:fldSimple>
       <w:r>
         <w:t>: Power Unit "PU"</w:t>
       </w:r>
@@ -1053,6 +1001,8 @@
       <w:r>
         <w:t>reference</w:t>
       </w:r>
+      <w:bookmarkStart w:id="0" w:name="_GoBack"/>
+      <w:bookmarkEnd w:id="0"/>
       <w:proofErr w:type="spellEnd"/>
     </w:p>
     <w:p>
@@ -1060,21 +1010,18 @@
         <w:tabs>
           <w:tab w:val="left" w:pos="4035"/>
         </w:tabs>
-      </w:pPr>
-      <w:r>
-        <w:tab/>
-      </w:r>
-      <w:bookmarkStart w:id="0" w:name="_GoBack"/>
+        <w:jc w:val="center"/>
+      </w:pPr>
       <w:r>
         <w:rPr>
           <w:noProof/>
           <w:lang w:eastAsia="fr-CH"/>
         </w:rPr>
         <w:drawing>
-          <wp:inline distT="0" distB="0" distL="0" distR="0">
-            <wp:extent cx="6075174" cy="6059978"/>
-            <wp:effectExtent l="0" t="0" r="1905" b="0"/>
-            <wp:docPr id="21" name="Picture 21"/>
+          <wp:inline distT="0" distB="0" distL="0" distR="0" wp14:anchorId="3302FD4E" wp14:editId="14BC6C5C">
+            <wp:extent cx="6266861" cy="6179944"/>
+            <wp:effectExtent l="0" t="0" r="635" b="0"/>
+            <wp:docPr id="6" name="Picture 6"/>
             <wp:cNvGraphicFramePr>
               <a:graphicFrameLocks xmlns:a="http://schemas.openxmlformats.org/drawingml/2006/main" noChangeAspect="1"/>
             </wp:cNvGraphicFramePr>
@@ -1082,7 +1029,7 @@
               <a:graphicData uri="http://schemas.openxmlformats.org/drawingml/2006/picture">
                 <pic:pic xmlns:pic="http://schemas.openxmlformats.org/drawingml/2006/picture">
                   <pic:nvPicPr>
-                    <pic:cNvPr id="0" name="Picture 110"/>
+                    <pic:cNvPr id="0" name="Picture 1"/>
                     <pic:cNvPicPr>
                       <a:picLocks noChangeAspect="1" noChangeArrowheads="1"/>
                     </pic:cNvPicPr>
@@ -1103,7 +1050,7 @@
                   <pic:spPr bwMode="auto">
                     <a:xfrm>
                       <a:off x="0" y="0"/>
-                      <a:ext cx="6077518" cy="6062316"/>
+                      <a:ext cx="6273472" cy="6186463"/>
                     </a:xfrm>
                     <a:prstGeom prst="rect">
                       <a:avLst/>
@@ -1119,7 +1066,6 @@
           </wp:inline>
         </w:drawing>
       </w:r>
-      <w:bookmarkEnd w:id="0"/>
     </w:p>
     <w:sectPr>
       <w:pgSz w:w="11906" w:h="16838"/>
@@ -2246,7 +2192,7 @@
 </file>
 
 <file path=customXml/itemProps1.xml><?xml version="1.0" encoding="utf-8"?>
-<ds:datastoreItem xmlns:ds="http://schemas.openxmlformats.org/officeDocument/2006/customXml" ds:itemID="{51BCB391-AE67-4561-8D80-6ECB11E3E91B}">
+<ds:datastoreItem xmlns:ds="http://schemas.openxmlformats.org/officeDocument/2006/customXml" ds:itemID="{F7C8E962-4B8B-4E62-927A-DC8D7928B06A}">
   <ds:schemaRefs>
     <ds:schemaRef ds:uri="http://schemas.openxmlformats.org/officeDocument/2006/bibliography"/>
   </ds:schemaRefs>

</xml_diff>